<commit_message>
Update Release Note NDR Module.docx
Updates
</commit_message>
<xml_diff>
--- a/Release/1.6.2.2 - beta/Release Note NDR Module.docx
+++ b/Release/1.6.2.2 - beta/Release Note NDR Module.docx
@@ -15,8 +15,6 @@
           <w:u w:val="single"/>
         </w:rPr>
       </w:pPr>
-      <w:bookmarkStart w:id="0" w:name="_GoBack"/>
-      <w:bookmarkEnd w:id="0"/>
       <w:r>
         <w:rPr>
           <w:rStyle w:val="Heading1Char"/>
@@ -50,7 +48,7 @@
           <w:u w:val="single"/>
           <w:lang w:val="en-US"/>
         </w:rPr>
-        <w:t>.3</w:t>
+        <w:t>.2-Beta</w:t>
       </w:r>
       <w:r>
         <w:rPr>
@@ -75,7 +73,14 @@
           <w:rFonts w:asciiTheme="minorHAnsi" w:hAnsiTheme="minorHAnsi" w:cstheme="minorHAnsi"/>
           <w:u w:val="single"/>
         </w:rPr>
-        <w:t>July 15th</w:t>
+        <w:t>July 16</w:t>
+      </w:r>
+      <w:r>
+        <w:rPr>
+          <w:rFonts w:asciiTheme="minorHAnsi" w:hAnsiTheme="minorHAnsi" w:cstheme="minorHAnsi"/>
+          <w:u w:val="single"/>
+        </w:rPr>
+        <w:t>th</w:t>
       </w:r>
       <w:r>
         <w:rPr>
@@ -127,7 +132,7 @@
           <w:szCs w:val="24"/>
           <w:lang w:val="en-GB" w:eastAsia="en-GB"/>
         </w:rPr>
-        <w:t>Duplicate LabAndOrderResult Tag with different Result</w:t>
+        <w:t>Wrong concept ID mapping for LabOrderAndResult</w:t>
       </w:r>
     </w:p>
     <w:p>
@@ -169,6 +174,1415 @@
           <w:lang w:val="en-US"/>
         </w:rPr>
         <w:t>Disabling the Partner Index Information Tag.</w:t>
+      </w:r>
+    </w:p>
+    <w:p>
+      <w:pPr>
+        <w:ind w:left="360"/>
+        <w:rPr>
+          <w:rFonts w:asciiTheme="majorHAnsi" w:hAnsiTheme="majorHAnsi" w:cstheme="majorHAnsi"/>
+          <w:sz w:val="24"/>
+          <w:szCs w:val="24"/>
+        </w:rPr>
+      </w:pPr>
+      <w:bookmarkStart w:id="0" w:name="_GoBack"/>
+      <w:bookmarkEnd w:id="0"/>
+    </w:p>
+    <w:p>
+      <w:pPr>
+        <w:pStyle w:val="NormalWeb"/>
+        <w:spacing w:before="0" w:beforeAutospacing="0" w:after="0" w:afterAutospacing="0"/>
+        <w:rPr>
+          <w:rStyle w:val="Heading1Char"/>
+          <w:rFonts w:asciiTheme="minorHAnsi" w:eastAsia="Times New Roman" w:hAnsiTheme="minorHAnsi" w:cstheme="minorHAnsi"/>
+          <w:color w:val="auto"/>
+          <w:sz w:val="24"/>
+          <w:szCs w:val="24"/>
+          <w:u w:val="single"/>
+        </w:rPr>
+      </w:pPr>
+      <w:r>
+        <w:rPr>
+          <w:rStyle w:val="Heading1Char"/>
+          <w:rFonts w:asciiTheme="minorHAnsi" w:hAnsiTheme="minorHAnsi" w:cstheme="minorHAnsi"/>
+          <w:color w:val="auto"/>
+          <w:sz w:val="24"/>
+          <w:szCs w:val="24"/>
+          <w:u w:val="single"/>
+        </w:rPr>
+        <w:t>NDR Integration Module Release Note (version 1.6.</w:t>
+      </w:r>
+      <w:r>
+        <w:rPr>
+          <w:rStyle w:val="Heading1Char"/>
+          <w:rFonts w:asciiTheme="minorHAnsi" w:hAnsiTheme="minorHAnsi" w:cstheme="minorHAnsi"/>
+          <w:color w:val="auto"/>
+          <w:sz w:val="24"/>
+          <w:szCs w:val="24"/>
+          <w:u w:val="single"/>
+          <w:lang w:val="en-US"/>
+        </w:rPr>
+        <w:t>2</w:t>
+      </w:r>
+      <w:r>
+        <w:rPr>
+          <w:rStyle w:val="Heading1Char"/>
+          <w:rFonts w:asciiTheme="minorHAnsi" w:hAnsiTheme="minorHAnsi" w:cstheme="minorHAnsi"/>
+          <w:color w:val="auto"/>
+          <w:sz w:val="24"/>
+          <w:szCs w:val="24"/>
+          <w:u w:val="single"/>
+          <w:lang w:val="en-US"/>
+        </w:rPr>
+        <w:t>.2</w:t>
+      </w:r>
+      <w:r>
+        <w:rPr>
+          <w:rStyle w:val="Heading1Char"/>
+          <w:rFonts w:asciiTheme="minorHAnsi" w:hAnsiTheme="minorHAnsi" w:cstheme="minorHAnsi"/>
+          <w:color w:val="auto"/>
+          <w:sz w:val="24"/>
+          <w:szCs w:val="24"/>
+          <w:u w:val="single"/>
+        </w:rPr>
+        <w:t xml:space="preserve">) - </w:t>
+      </w:r>
+      <w:r>
+        <w:rPr>
+          <w:rFonts w:asciiTheme="minorHAnsi" w:hAnsiTheme="minorHAnsi" w:cstheme="minorHAnsi"/>
+          <w:u w:val="single"/>
+        </w:rPr>
+        <w:t xml:space="preserve">Release Date: </w:t>
+      </w:r>
+      <w:r>
+        <w:rPr>
+          <w:rFonts w:asciiTheme="minorHAnsi" w:hAnsiTheme="minorHAnsi" w:cstheme="minorHAnsi"/>
+          <w:u w:val="single"/>
+        </w:rPr>
+        <w:t>May 21st</w:t>
+      </w:r>
+      <w:r>
+        <w:rPr>
+          <w:rFonts w:asciiTheme="minorHAnsi" w:hAnsiTheme="minorHAnsi" w:cstheme="minorHAnsi"/>
+          <w:u w:val="single"/>
+        </w:rPr>
+        <w:t>, 2021</w:t>
+      </w:r>
+    </w:p>
+    <w:p>
+      <w:pPr>
+        <w:pStyle w:val="Heading2"/>
+      </w:pPr>
+      <w:r>
+        <w:t>Bug fixes</w:t>
+      </w:r>
+    </w:p>
+    <w:p>
+      <w:pPr>
+        <w:pStyle w:val="ListParagraph"/>
+        <w:numPr>
+          <w:ilvl w:val="0"/>
+          <w:numId w:val="7"/>
+        </w:numPr>
+        <w:rPr>
+          <w:rFonts w:ascii="Calibri" w:eastAsia="Times New Roman" w:hAnsi="Calibri" w:cs="Calibri"/>
+          <w:color w:val="201F1E"/>
+          <w:lang w:val="en-GB" w:eastAsia="en-GB"/>
+        </w:rPr>
+      </w:pPr>
+      <w:r>
+        <w:rPr>
+          <w:rFonts w:ascii="Calibri" w:eastAsia="Times New Roman" w:hAnsi="Calibri" w:cs="Calibri"/>
+          <w:color w:val="201F1E"/>
+          <w:lang w:val="en-GB" w:eastAsia="en-GB"/>
+        </w:rPr>
+        <w:t>Some files extracted from the NMRS are excluded in the zip folder uploaded to the NDR</w:t>
+      </w:r>
+    </w:p>
+    <w:p>
+      <w:pPr>
+        <w:pStyle w:val="ListParagraph"/>
+        <w:numPr>
+          <w:ilvl w:val="0"/>
+          <w:numId w:val="7"/>
+        </w:numPr>
+        <w:rPr>
+          <w:rFonts w:ascii="Calibri" w:eastAsia="Times New Roman" w:hAnsi="Calibri" w:cs="Calibri"/>
+          <w:color w:val="201F1E"/>
+          <w:lang w:val="en-GB" w:eastAsia="en-GB"/>
+        </w:rPr>
+      </w:pPr>
+      <w:r>
+        <w:rPr>
+          <w:rFonts w:ascii="Calibri" w:eastAsia="Times New Roman" w:hAnsi="Calibri" w:cs="Calibri"/>
+          <w:color w:val="201F1E"/>
+          <w:lang w:val="en-GB" w:eastAsia="en-GB"/>
+        </w:rPr>
+        <w:t>Wrong concept ID mapping for INH, Breastfeeding and Not pregnant on the EMR</w:t>
+      </w:r>
+    </w:p>
+    <w:p>
+      <w:pPr>
+        <w:pStyle w:val="ListParagraph"/>
+        <w:numPr>
+          <w:ilvl w:val="0"/>
+          <w:numId w:val="7"/>
+        </w:numPr>
+        <w:rPr>
+          <w:rFonts w:ascii="Calibri" w:eastAsia="Times New Roman" w:hAnsi="Calibri" w:cs="Calibri"/>
+          <w:color w:val="201F1E"/>
+          <w:lang w:val="en-GB" w:eastAsia="en-GB"/>
+        </w:rPr>
+      </w:pPr>
+      <w:r>
+        <w:rPr>
+          <w:rFonts w:ascii="Calibri" w:eastAsia="Times New Roman" w:hAnsi="Calibri" w:cs="Calibri"/>
+          <w:color w:val="201F1E"/>
+          <w:lang w:val="en-GB" w:eastAsia="en-GB"/>
+        </w:rPr>
+        <w:t>Zero kilobyte xml file issue – Fixed</w:t>
+      </w:r>
+    </w:p>
+    <w:p>
+      <w:pPr>
+        <w:pStyle w:val="ListParagraph"/>
+        <w:numPr>
+          <w:ilvl w:val="0"/>
+          <w:numId w:val="7"/>
+        </w:numPr>
+        <w:rPr>
+          <w:rFonts w:ascii="Calibri" w:eastAsia="Times New Roman" w:hAnsi="Calibri" w:cs="Calibri"/>
+          <w:color w:val="201F1E"/>
+          <w:lang w:val="en-GB" w:eastAsia="en-GB"/>
+        </w:rPr>
+      </w:pPr>
+      <w:r>
+        <w:rPr>
+          <w:rFonts w:ascii="Calibri" w:eastAsia="Times New Roman" w:hAnsi="Calibri" w:cs="Calibri"/>
+          <w:color w:val="201F1E"/>
+          <w:lang w:val="en-GB" w:eastAsia="en-GB"/>
+        </w:rPr>
+        <w:t>Some files failing during extraction</w:t>
+      </w:r>
+    </w:p>
+    <w:p>
+      <w:pPr>
+        <w:pStyle w:val="ListParagraph"/>
+        <w:numPr>
+          <w:ilvl w:val="0"/>
+          <w:numId w:val="7"/>
+        </w:numPr>
+        <w:rPr>
+          <w:rFonts w:ascii="Calibri" w:eastAsia="Times New Roman" w:hAnsi="Calibri" w:cs="Calibri"/>
+          <w:color w:val="201F1E"/>
+          <w:lang w:val="en-GB" w:eastAsia="en-GB"/>
+        </w:rPr>
+      </w:pPr>
+      <w:r>
+        <w:rPr>
+          <w:rFonts w:ascii="Calibri" w:eastAsia="Times New Roman" w:hAnsi="Calibri" w:cs="Calibri"/>
+          <w:color w:val="201F1E"/>
+          <w:lang w:val="en-GB" w:eastAsia="en-GB"/>
+        </w:rPr>
+        <w:t>Patient not completely extracting issue - Fixed</w:t>
+      </w:r>
+    </w:p>
+    <w:p>
+      <w:pPr>
+        <w:pStyle w:val="ListParagraph"/>
+        <w:numPr>
+          <w:ilvl w:val="0"/>
+          <w:numId w:val="7"/>
+        </w:numPr>
+        <w:rPr>
+          <w:rFonts w:ascii="Calibri" w:eastAsia="Times New Roman" w:hAnsi="Calibri" w:cs="Calibri"/>
+          <w:color w:val="201F1E"/>
+          <w:lang w:val="en-GB" w:eastAsia="en-GB"/>
+        </w:rPr>
+      </w:pPr>
+      <w:r>
+        <w:rPr>
+          <w:rFonts w:ascii="Calibri" w:eastAsia="Times New Roman" w:hAnsi="Calibri" w:cs="Calibri"/>
+          <w:color w:val="201F1E"/>
+          <w:lang w:val="en-GB" w:eastAsia="en-GB"/>
+        </w:rPr>
+        <w:t>INH6B to TB drug mismatch issue – Fixed</w:t>
+      </w:r>
+    </w:p>
+    <w:p>
+      <w:pPr>
+        <w:pStyle w:val="ListParagraph"/>
+        <w:numPr>
+          <w:ilvl w:val="0"/>
+          <w:numId w:val="7"/>
+        </w:numPr>
+        <w:spacing w:after="0" w:line="240" w:lineRule="auto"/>
+        <w:rPr>
+          <w:rFonts w:ascii="Calibri" w:eastAsia="Times New Roman" w:hAnsi="Calibri" w:cs="Calibri"/>
+          <w:color w:val="201F1E"/>
+          <w:lang w:val="en-GB" w:eastAsia="en-GB"/>
+        </w:rPr>
+      </w:pPr>
+      <w:r>
+        <w:rPr>
+          <w:rFonts w:ascii="Calibri" w:eastAsia="Times New Roman" w:hAnsi="Calibri" w:cs="Calibri"/>
+          <w:color w:val="201F1E"/>
+          <w:lang w:val="en-GB" w:eastAsia="en-GB"/>
+        </w:rPr>
+        <w:t>Viral Load result not extracting issue – Fixed</w:t>
+      </w:r>
+    </w:p>
+    <w:p>
+      <w:pPr>
+        <w:pStyle w:val="ListParagraph"/>
+        <w:numPr>
+          <w:ilvl w:val="0"/>
+          <w:numId w:val="7"/>
+        </w:numPr>
+        <w:spacing w:after="0" w:line="240" w:lineRule="auto"/>
+        <w:rPr>
+          <w:rFonts w:ascii="Calibri" w:eastAsia="Times New Roman" w:hAnsi="Calibri" w:cs="Calibri"/>
+          <w:color w:val="201F1E"/>
+          <w:lang w:val="en-GB" w:eastAsia="en-GB"/>
+        </w:rPr>
+      </w:pPr>
+      <w:r>
+        <w:rPr>
+          <w:rFonts w:ascii="Calibri" w:eastAsia="Times New Roman" w:hAnsi="Calibri" w:cs="Calibri"/>
+          <w:color w:val="201F1E"/>
+          <w:lang w:val="en-GB" w:eastAsia="en-GB"/>
+        </w:rPr>
+        <w:t>LGA code made compulsory - Relaxed</w:t>
+      </w:r>
+    </w:p>
+    <w:p>
+      <w:pPr>
+        <w:pStyle w:val="ListParagraph"/>
+        <w:rPr>
+          <w:rFonts w:ascii="Calibri" w:eastAsia="Times New Roman" w:hAnsi="Calibri" w:cs="Calibri"/>
+          <w:color w:val="201F1E"/>
+          <w:lang w:val="en-GB" w:eastAsia="en-GB"/>
+        </w:rPr>
+      </w:pPr>
+    </w:p>
+    <w:p>
+      <w:pPr>
+        <w:pStyle w:val="Heading2"/>
+      </w:pPr>
+      <w:r>
+        <w:t>Improvements</w:t>
+      </w:r>
+    </w:p>
+    <w:p>
+      <w:pPr>
+        <w:pStyle w:val="ListParagraph"/>
+        <w:numPr>
+          <w:ilvl w:val="0"/>
+          <w:numId w:val="5"/>
+        </w:numPr>
+      </w:pPr>
+      <w:r>
+        <w:rPr>
+          <w:lang w:val="en-US"/>
+        </w:rPr>
+        <w:t>Encounter not properly updating</w:t>
+      </w:r>
+    </w:p>
+    <w:p>
+      <w:pPr>
+        <w:ind w:left="360"/>
+      </w:pPr>
+    </w:p>
+    <w:p>
+      <w:pPr>
+        <w:pStyle w:val="Heading2"/>
+        <w:numPr>
+          <w:ilvl w:val="0"/>
+          <w:numId w:val="5"/>
+        </w:numPr>
+        <w:rPr>
+          <w:sz w:val="24"/>
+          <w:szCs w:val="24"/>
+        </w:rPr>
+      </w:pPr>
+      <w:r>
+        <w:rPr>
+          <w:lang w:val="en-GB"/>
+        </w:rPr>
+        <w:t xml:space="preserve">Time </w:t>
+      </w:r>
+      <w:r>
+        <w:rPr>
+          <w:sz w:val="24"/>
+          <w:szCs w:val="24"/>
+          <w:lang w:val="en-GB"/>
+        </w:rPr>
+        <w:t>Lines</w:t>
+      </w:r>
+    </w:p>
+    <w:tbl>
+      <w:tblPr>
+        <w:tblStyle w:val="TableGrid"/>
+        <w:tblW w:w="9027" w:type="dxa"/>
+        <w:tblLayout w:type="fixed"/>
+        <w:tblLook w:val="06A0" w:firstRow="1" w:lastRow="0" w:firstColumn="1" w:lastColumn="0" w:noHBand="1" w:noVBand="1"/>
+      </w:tblPr>
+      <w:tblGrid>
+        <w:gridCol w:w="3681"/>
+        <w:gridCol w:w="2337"/>
+        <w:gridCol w:w="3009"/>
+      </w:tblGrid>
+      <w:tr>
+        <w:tc>
+          <w:tcPr>
+            <w:tcW w:w="3681" w:type="dxa"/>
+            <w:shd w:val="clear" w:color="auto" w:fill="B4C6E7" w:themeFill="accent1" w:themeFillTint="66"/>
+          </w:tcPr>
+          <w:p>
+            <w:pPr>
+              <w:rPr>
+                <w:sz w:val="24"/>
+                <w:szCs w:val="24"/>
+                <w:lang w:val="en-GB"/>
+              </w:rPr>
+            </w:pPr>
+            <w:r>
+              <w:rPr>
+                <w:sz w:val="24"/>
+                <w:szCs w:val="24"/>
+                <w:lang w:val="en-GB"/>
+              </w:rPr>
+              <w:t>Module Release</w:t>
+            </w:r>
+          </w:p>
+        </w:tc>
+        <w:tc>
+          <w:tcPr>
+            <w:tcW w:w="2337" w:type="dxa"/>
+            <w:shd w:val="clear" w:color="auto" w:fill="B4C6E7" w:themeFill="accent1" w:themeFillTint="66"/>
+          </w:tcPr>
+          <w:p>
+            <w:pPr>
+              <w:rPr>
+                <w:sz w:val="24"/>
+                <w:szCs w:val="24"/>
+                <w:lang w:val="en-GB"/>
+              </w:rPr>
+            </w:pPr>
+            <w:r>
+              <w:rPr>
+                <w:sz w:val="24"/>
+                <w:szCs w:val="24"/>
+                <w:lang w:val="en-GB"/>
+              </w:rPr>
+              <w:t>Start Date</w:t>
+            </w:r>
+          </w:p>
+        </w:tc>
+        <w:tc>
+          <w:tcPr>
+            <w:tcW w:w="3009" w:type="dxa"/>
+            <w:shd w:val="clear" w:color="auto" w:fill="B4C6E7" w:themeFill="accent1" w:themeFillTint="66"/>
+          </w:tcPr>
+          <w:p>
+            <w:pPr>
+              <w:rPr>
+                <w:sz w:val="24"/>
+                <w:szCs w:val="24"/>
+                <w:lang w:val="en-GB"/>
+              </w:rPr>
+            </w:pPr>
+            <w:r>
+              <w:rPr>
+                <w:sz w:val="24"/>
+                <w:szCs w:val="24"/>
+                <w:lang w:val="en-GB"/>
+              </w:rPr>
+              <w:t>End Date</w:t>
+            </w:r>
+          </w:p>
+        </w:tc>
+      </w:tr>
+      <w:tr>
+        <w:tc>
+          <w:tcPr>
+            <w:tcW w:w="3681" w:type="dxa"/>
+          </w:tcPr>
+          <w:p>
+            <w:pPr>
+              <w:rPr>
+                <w:sz w:val="24"/>
+                <w:szCs w:val="24"/>
+                <w:lang w:val="en-GB"/>
+              </w:rPr>
+            </w:pPr>
+            <w:r>
+              <w:rPr>
+                <w:sz w:val="24"/>
+                <w:szCs w:val="24"/>
+                <w:lang w:val="en-GB"/>
+              </w:rPr>
+              <w:t>Release Plugin to partner for test</w:t>
+            </w:r>
+          </w:p>
+        </w:tc>
+        <w:tc>
+          <w:tcPr>
+            <w:tcW w:w="2337" w:type="dxa"/>
+          </w:tcPr>
+          <w:p>
+            <w:pPr>
+              <w:rPr>
+                <w:sz w:val="24"/>
+                <w:szCs w:val="24"/>
+                <w:lang w:val="en-GB"/>
+              </w:rPr>
+            </w:pPr>
+            <w:r>
+              <w:rPr>
+                <w:sz w:val="24"/>
+                <w:szCs w:val="24"/>
+                <w:lang w:val="en-GB"/>
+              </w:rPr>
+              <w:t>May 11</w:t>
+            </w:r>
+            <w:r>
+              <w:rPr>
+                <w:sz w:val="24"/>
+                <w:szCs w:val="24"/>
+                <w:vertAlign w:val="superscript"/>
+                <w:lang w:val="en-GB"/>
+              </w:rPr>
+              <w:t>th</w:t>
+            </w:r>
+            <w:r>
+              <w:rPr>
+                <w:sz w:val="24"/>
+                <w:szCs w:val="24"/>
+                <w:lang w:val="en-GB"/>
+              </w:rPr>
+              <w:t xml:space="preserve"> 2021</w:t>
+            </w:r>
+          </w:p>
+        </w:tc>
+        <w:tc>
+          <w:tcPr>
+            <w:tcW w:w="3009" w:type="dxa"/>
+          </w:tcPr>
+          <w:p>
+            <w:pPr>
+              <w:rPr>
+                <w:sz w:val="24"/>
+                <w:szCs w:val="24"/>
+                <w:lang w:val="en-GB"/>
+              </w:rPr>
+            </w:pPr>
+            <w:r>
+              <w:rPr>
+                <w:sz w:val="24"/>
+                <w:szCs w:val="24"/>
+                <w:lang w:val="en-GB"/>
+              </w:rPr>
+              <w:t>18</w:t>
+            </w:r>
+            <w:r>
+              <w:rPr>
+                <w:sz w:val="24"/>
+                <w:szCs w:val="24"/>
+                <w:vertAlign w:val="superscript"/>
+                <w:lang w:val="en-GB"/>
+              </w:rPr>
+              <w:t>th</w:t>
+            </w:r>
+            <w:r>
+              <w:rPr>
+                <w:sz w:val="24"/>
+                <w:szCs w:val="24"/>
+                <w:lang w:val="en-GB"/>
+              </w:rPr>
+              <w:t xml:space="preserve"> May 2021</w:t>
+            </w:r>
+          </w:p>
+        </w:tc>
+      </w:tr>
+      <w:tr>
+        <w:tc>
+          <w:tcPr>
+            <w:tcW w:w="3681" w:type="dxa"/>
+          </w:tcPr>
+          <w:p>
+            <w:pPr>
+              <w:rPr>
+                <w:sz w:val="24"/>
+                <w:szCs w:val="24"/>
+                <w:lang w:val="en-GB"/>
+              </w:rPr>
+            </w:pPr>
+            <w:r>
+              <w:rPr>
+                <w:sz w:val="24"/>
+                <w:szCs w:val="24"/>
+                <w:lang w:val="en-GB"/>
+              </w:rPr>
+              <w:t>Final official release</w:t>
+            </w:r>
+          </w:p>
+        </w:tc>
+        <w:tc>
+          <w:tcPr>
+            <w:tcW w:w="2337" w:type="dxa"/>
+          </w:tcPr>
+          <w:p>
+            <w:pPr>
+              <w:rPr>
+                <w:sz w:val="24"/>
+                <w:szCs w:val="24"/>
+                <w:lang w:val="en-US"/>
+              </w:rPr>
+            </w:pPr>
+            <w:r>
+              <w:rPr>
+                <w:sz w:val="24"/>
+                <w:szCs w:val="24"/>
+                <w:lang w:val="en-US"/>
+              </w:rPr>
+              <w:t>28</w:t>
+            </w:r>
+            <w:r>
+              <w:rPr>
+                <w:sz w:val="24"/>
+                <w:szCs w:val="24"/>
+                <w:vertAlign w:val="superscript"/>
+                <w:lang w:val="en-US"/>
+              </w:rPr>
+              <w:t>th</w:t>
+            </w:r>
+            <w:r>
+              <w:rPr>
+                <w:sz w:val="24"/>
+                <w:szCs w:val="24"/>
+                <w:lang w:val="en-US"/>
+              </w:rPr>
+              <w:t xml:space="preserve"> May</w:t>
+            </w:r>
+          </w:p>
+        </w:tc>
+        <w:tc>
+          <w:tcPr>
+            <w:tcW w:w="3009" w:type="dxa"/>
+          </w:tcPr>
+          <w:p>
+            <w:pPr>
+              <w:rPr>
+                <w:sz w:val="24"/>
+                <w:szCs w:val="24"/>
+                <w:lang w:val="en-US"/>
+              </w:rPr>
+            </w:pPr>
+            <w:r>
+              <w:rPr>
+                <w:sz w:val="24"/>
+                <w:szCs w:val="24"/>
+                <w:lang w:val="en-US"/>
+              </w:rPr>
+              <w:t>31</w:t>
+            </w:r>
+            <w:r>
+              <w:rPr>
+                <w:sz w:val="24"/>
+                <w:szCs w:val="24"/>
+                <w:vertAlign w:val="superscript"/>
+                <w:lang w:val="en-US"/>
+              </w:rPr>
+              <w:t>st</w:t>
+            </w:r>
+            <w:r>
+              <w:rPr>
+                <w:sz w:val="24"/>
+                <w:szCs w:val="24"/>
+                <w:lang w:val="en-US"/>
+              </w:rPr>
+              <w:t xml:space="preserve"> May</w:t>
+            </w:r>
+          </w:p>
+        </w:tc>
+      </w:tr>
+      <w:tr>
+        <w:tc>
+          <w:tcPr>
+            <w:tcW w:w="3681" w:type="dxa"/>
+          </w:tcPr>
+          <w:p>
+            <w:pPr>
+              <w:rPr>
+                <w:sz w:val="24"/>
+                <w:szCs w:val="24"/>
+                <w:lang w:val="en-GB"/>
+              </w:rPr>
+            </w:pPr>
+            <w:r>
+              <w:rPr>
+                <w:sz w:val="24"/>
+                <w:szCs w:val="24"/>
+                <w:lang w:val="en-GB"/>
+              </w:rPr>
+              <w:t>Sign off</w:t>
+            </w:r>
+          </w:p>
+        </w:tc>
+        <w:tc>
+          <w:tcPr>
+            <w:tcW w:w="2337" w:type="dxa"/>
+          </w:tcPr>
+          <w:p>
+            <w:pPr>
+              <w:rPr>
+                <w:sz w:val="24"/>
+                <w:szCs w:val="24"/>
+                <w:lang w:val="en-US"/>
+              </w:rPr>
+            </w:pPr>
+            <w:r>
+              <w:rPr>
+                <w:sz w:val="24"/>
+                <w:szCs w:val="24"/>
+                <w:lang w:val="en-US"/>
+              </w:rPr>
+              <w:t>May 31st</w:t>
+            </w:r>
+          </w:p>
+        </w:tc>
+        <w:tc>
+          <w:tcPr>
+            <w:tcW w:w="3009" w:type="dxa"/>
+          </w:tcPr>
+          <w:p>
+            <w:pPr>
+              <w:rPr>
+                <w:sz w:val="24"/>
+                <w:szCs w:val="24"/>
+                <w:lang w:val="en-US"/>
+              </w:rPr>
+            </w:pPr>
+          </w:p>
+        </w:tc>
+      </w:tr>
+    </w:tbl>
+    <w:p/>
+    <w:p>
+      <w:pPr>
+        <w:pStyle w:val="ListParagraph"/>
+      </w:pPr>
+    </w:p>
+    <w:p>
+      <w:pPr>
+        <w:pStyle w:val="Heading2"/>
+      </w:pPr>
+      <w:r>
+        <w:t>Requirements</w:t>
+      </w:r>
+    </w:p>
+    <w:tbl>
+      <w:tblPr>
+        <w:tblStyle w:val="TableGrid"/>
+        <w:tblW w:w="9027" w:type="dxa"/>
+        <w:tblLayout w:type="fixed"/>
+        <w:tblLook w:val="06A0" w:firstRow="1" w:lastRow="0" w:firstColumn="1" w:lastColumn="0" w:noHBand="1" w:noVBand="1"/>
+      </w:tblPr>
+      <w:tblGrid>
+        <w:gridCol w:w="3681"/>
+        <w:gridCol w:w="2835"/>
+        <w:gridCol w:w="2511"/>
+      </w:tblGrid>
+      <w:tr>
+        <w:tc>
+          <w:tcPr>
+            <w:tcW w:w="3681" w:type="dxa"/>
+            <w:shd w:val="clear" w:color="auto" w:fill="B4C6E7" w:themeFill="accent1" w:themeFillTint="66"/>
+          </w:tcPr>
+          <w:p>
+            <w:r>
+              <w:t>Tools</w:t>
+            </w:r>
+          </w:p>
+        </w:tc>
+        <w:tc>
+          <w:tcPr>
+            <w:tcW w:w="2835" w:type="dxa"/>
+            <w:shd w:val="clear" w:color="auto" w:fill="B4C6E7" w:themeFill="accent1" w:themeFillTint="66"/>
+          </w:tcPr>
+          <w:p>
+            <w:r>
+              <w:t>New version</w:t>
+            </w:r>
+          </w:p>
+        </w:tc>
+        <w:tc>
+          <w:tcPr>
+            <w:tcW w:w="2511" w:type="dxa"/>
+            <w:shd w:val="clear" w:color="auto" w:fill="B4C6E7" w:themeFill="accent1" w:themeFillTint="66"/>
+          </w:tcPr>
+          <w:p>
+            <w:r>
+              <w:t>Rollback version*</w:t>
+            </w:r>
+          </w:p>
+        </w:tc>
+      </w:tr>
+      <w:tr>
+        <w:tc>
+          <w:tcPr>
+            <w:tcW w:w="3681" w:type="dxa"/>
+          </w:tcPr>
+          <w:p>
+            <w:pPr>
+              <w:rPr>
+                <w:sz w:val="24"/>
+                <w:szCs w:val="24"/>
+              </w:rPr>
+            </w:pPr>
+            <w:r>
+              <w:rPr>
+                <w:sz w:val="24"/>
+                <w:szCs w:val="24"/>
+              </w:rPr>
+              <w:t>nigeriaemr.omod</w:t>
+            </w:r>
+          </w:p>
+        </w:tc>
+        <w:tc>
+          <w:tcPr>
+            <w:tcW w:w="2835" w:type="dxa"/>
+          </w:tcPr>
+          <w:p>
+            <w:pPr>
+              <w:rPr>
+                <w:sz w:val="24"/>
+                <w:szCs w:val="24"/>
+                <w:lang w:val="en-US"/>
+              </w:rPr>
+            </w:pPr>
+            <w:r>
+              <w:rPr>
+                <w:sz w:val="24"/>
+                <w:szCs w:val="24"/>
+              </w:rPr>
+              <w:t>1.6.</w:t>
+            </w:r>
+            <w:r>
+              <w:rPr>
+                <w:sz w:val="24"/>
+                <w:szCs w:val="24"/>
+                <w:lang w:val="en-US"/>
+              </w:rPr>
+              <w:t>2</w:t>
+            </w:r>
+            <w:r>
+              <w:rPr>
+                <w:sz w:val="24"/>
+                <w:szCs w:val="24"/>
+                <w:lang w:val="en-US"/>
+              </w:rPr>
+              <w:t>.2</w:t>
+            </w:r>
+          </w:p>
+        </w:tc>
+        <w:tc>
+          <w:tcPr>
+            <w:tcW w:w="2511" w:type="dxa"/>
+          </w:tcPr>
+          <w:p>
+            <w:pPr>
+              <w:rPr>
+                <w:sz w:val="24"/>
+                <w:szCs w:val="24"/>
+                <w:lang w:val="en-US"/>
+              </w:rPr>
+            </w:pPr>
+            <w:r>
+              <w:rPr>
+                <w:sz w:val="24"/>
+                <w:szCs w:val="24"/>
+              </w:rPr>
+              <w:t>1.</w:t>
+            </w:r>
+            <w:r>
+              <w:rPr>
+                <w:sz w:val="24"/>
+                <w:szCs w:val="24"/>
+                <w:lang w:val="en-US"/>
+              </w:rPr>
+              <w:t>6.2</w:t>
+            </w:r>
+            <w:r>
+              <w:rPr>
+                <w:sz w:val="24"/>
+                <w:szCs w:val="24"/>
+                <w:lang w:val="en-US"/>
+              </w:rPr>
+              <w:t>.1</w:t>
+            </w:r>
+          </w:p>
+        </w:tc>
+      </w:tr>
+      <w:tr>
+        <w:tc>
+          <w:tcPr>
+            <w:tcW w:w="3681" w:type="dxa"/>
+          </w:tcPr>
+          <w:p>
+            <w:pPr>
+              <w:rPr>
+                <w:sz w:val="24"/>
+                <w:szCs w:val="24"/>
+              </w:rPr>
+            </w:pPr>
+            <w:r>
+              <w:rPr>
+                <w:sz w:val="24"/>
+                <w:szCs w:val="24"/>
+              </w:rPr>
+              <w:t>nmrsmetadata.omod</w:t>
+            </w:r>
+          </w:p>
+        </w:tc>
+        <w:tc>
+          <w:tcPr>
+            <w:tcW w:w="2835" w:type="dxa"/>
+          </w:tcPr>
+          <w:p>
+            <w:pPr>
+              <w:rPr>
+                <w:sz w:val="24"/>
+                <w:szCs w:val="24"/>
+                <w:lang w:val="en-US"/>
+              </w:rPr>
+            </w:pPr>
+            <w:r>
+              <w:rPr>
+                <w:sz w:val="24"/>
+                <w:szCs w:val="24"/>
+                <w:lang w:val="en-US"/>
+              </w:rPr>
+              <w:t>nmrsmetadata-1.0.1-SNAPSHOT</w:t>
+            </w:r>
+          </w:p>
+        </w:tc>
+        <w:tc>
+          <w:tcPr>
+            <w:tcW w:w="2511" w:type="dxa"/>
+          </w:tcPr>
+          <w:p>
+            <w:pPr>
+              <w:rPr>
+                <w:sz w:val="24"/>
+                <w:szCs w:val="24"/>
+                <w:lang w:val="en-US"/>
+              </w:rPr>
+            </w:pPr>
+            <w:r>
+              <w:rPr>
+                <w:sz w:val="24"/>
+                <w:szCs w:val="24"/>
+                <w:lang w:val="en-US"/>
+              </w:rPr>
+              <w:t>-</w:t>
+            </w:r>
+          </w:p>
+        </w:tc>
+      </w:tr>
+      <w:tr>
+        <w:tc>
+          <w:tcPr>
+            <w:tcW w:w="3681" w:type="dxa"/>
+          </w:tcPr>
+          <w:p>
+            <w:pPr>
+              <w:spacing w:line="259" w:lineRule="auto"/>
+              <w:rPr>
+                <w:sz w:val="24"/>
+                <w:szCs w:val="24"/>
+                <w:lang w:val="en-GB"/>
+              </w:rPr>
+            </w:pPr>
+            <w:r>
+              <w:rPr>
+                <w:sz w:val="24"/>
+                <w:szCs w:val="24"/>
+              </w:rPr>
+              <w:t>Apache Tomcat</w:t>
+            </w:r>
+            <w:r>
+              <w:rPr>
+                <w:sz w:val="24"/>
+                <w:szCs w:val="24"/>
+                <w:lang w:val="en-GB"/>
+              </w:rPr>
+              <w:t xml:space="preserve"> minimum version</w:t>
+            </w:r>
+          </w:p>
+        </w:tc>
+        <w:tc>
+          <w:tcPr>
+            <w:tcW w:w="2835" w:type="dxa"/>
+          </w:tcPr>
+          <w:p>
+            <w:pPr>
+              <w:rPr>
+                <w:sz w:val="24"/>
+                <w:szCs w:val="24"/>
+              </w:rPr>
+            </w:pPr>
+            <w:r>
+              <w:rPr>
+                <w:sz w:val="24"/>
+                <w:szCs w:val="24"/>
+              </w:rPr>
+              <w:t>apache-tomcat-8.5.32</w:t>
+            </w:r>
+          </w:p>
+        </w:tc>
+        <w:tc>
+          <w:tcPr>
+            <w:tcW w:w="2511" w:type="dxa"/>
+          </w:tcPr>
+          <w:p>
+            <w:pPr>
+              <w:rPr>
+                <w:sz w:val="24"/>
+                <w:szCs w:val="24"/>
+              </w:rPr>
+            </w:pPr>
+            <w:r>
+              <w:rPr>
+                <w:sz w:val="24"/>
+                <w:szCs w:val="24"/>
+              </w:rPr>
+              <w:t>apache-tomcat-8.5.32</w:t>
+            </w:r>
+          </w:p>
+        </w:tc>
+      </w:tr>
+      <w:tr>
+        <w:tc>
+          <w:tcPr>
+            <w:tcW w:w="3681" w:type="dxa"/>
+          </w:tcPr>
+          <w:p>
+            <w:pPr>
+              <w:rPr>
+                <w:sz w:val="24"/>
+                <w:szCs w:val="24"/>
+              </w:rPr>
+            </w:pPr>
+            <w:r>
+              <w:rPr>
+                <w:sz w:val="24"/>
+                <w:szCs w:val="24"/>
+              </w:rPr>
+              <w:t>Mysql</w:t>
+            </w:r>
+          </w:p>
+        </w:tc>
+        <w:tc>
+          <w:tcPr>
+            <w:tcW w:w="2835" w:type="dxa"/>
+          </w:tcPr>
+          <w:p>
+            <w:pPr>
+              <w:rPr>
+                <w:sz w:val="24"/>
+                <w:szCs w:val="24"/>
+              </w:rPr>
+            </w:pPr>
+            <w:r>
+              <w:rPr>
+                <w:sz w:val="24"/>
+                <w:szCs w:val="24"/>
+              </w:rPr>
+              <w:t>5.7</w:t>
+            </w:r>
+          </w:p>
+        </w:tc>
+        <w:tc>
+          <w:tcPr>
+            <w:tcW w:w="2511" w:type="dxa"/>
+          </w:tcPr>
+          <w:p>
+            <w:pPr>
+              <w:rPr>
+                <w:sz w:val="24"/>
+                <w:szCs w:val="24"/>
+              </w:rPr>
+            </w:pPr>
+            <w:r>
+              <w:rPr>
+                <w:sz w:val="24"/>
+                <w:szCs w:val="24"/>
+              </w:rPr>
+              <w:t>5.7</w:t>
+            </w:r>
+          </w:p>
+        </w:tc>
+      </w:tr>
+    </w:tbl>
+    <w:p>
+      <w:r>
+        <w:t>*Rollback version is the version as at the last stable release.</w:t>
+      </w:r>
+    </w:p>
+    <w:p>
+      <w:pPr>
+        <w:pStyle w:val="Heading1"/>
+      </w:pPr>
+      <w:r>
+        <w:rPr>
+          <w:lang w:val="ro-MD"/>
+        </w:rPr>
+        <w:t>Step by step guide to upgrade an existing platform</w:t>
+      </w:r>
+    </w:p>
+    <w:p>
+      <w:pPr>
+        <w:pStyle w:val="ListParagraph"/>
+        <w:numPr>
+          <w:ilvl w:val="0"/>
+          <w:numId w:val="4"/>
+        </w:numPr>
+        <w:rPr>
+          <w:rFonts w:eastAsiaTheme="minorEastAsia"/>
+          <w:lang w:val="ro-MD"/>
+        </w:rPr>
+      </w:pPr>
+      <w:r>
+        <w:rPr>
+          <w:rFonts w:eastAsiaTheme="minorEastAsia"/>
+        </w:rPr>
+        <w:t>Stop apache tomcat service.</w:t>
+      </w:r>
+    </w:p>
+    <w:p>
+      <w:pPr>
+        <w:pStyle w:val="ListParagraph"/>
+        <w:numPr>
+          <w:ilvl w:val="0"/>
+          <w:numId w:val="4"/>
+        </w:numPr>
+        <w:rPr>
+          <w:rFonts w:eastAsiaTheme="minorEastAsia"/>
+          <w:lang w:val="ro-MD"/>
+        </w:rPr>
+      </w:pPr>
+      <w:r>
+        <w:t>Backup your current database and modules folder.</w:t>
+      </w:r>
+    </w:p>
+    <w:p>
+      <w:pPr>
+        <w:pStyle w:val="ListParagraph"/>
+        <w:numPr>
+          <w:ilvl w:val="0"/>
+          <w:numId w:val="4"/>
+        </w:numPr>
+        <w:rPr>
+          <w:rFonts w:eastAsiaTheme="minorEastAsia"/>
+          <w:lang w:val="ro-MD"/>
+        </w:rPr>
+      </w:pPr>
+      <w:r>
+        <w:rPr>
+          <w:rFonts w:eastAsiaTheme="minorEastAsia"/>
+        </w:rPr>
+        <w:t>Remove “</w:t>
+      </w:r>
+      <w:r>
+        <w:rPr>
+          <w:rFonts w:eastAsiaTheme="minorEastAsia"/>
+        </w:rPr>
+        <w:t>nigeriaemr-1.</w:t>
+      </w:r>
+      <w:r>
+        <w:rPr>
+          <w:rFonts w:eastAsiaTheme="minorEastAsia"/>
+          <w:lang w:val="en-US"/>
+        </w:rPr>
+        <w:t>6.1.</w:t>
+      </w:r>
+      <w:r>
+        <w:rPr>
+          <w:rFonts w:eastAsiaTheme="minorEastAsia"/>
+        </w:rPr>
+        <w:t>omod</w:t>
+      </w:r>
+      <w:r>
+        <w:rPr>
+          <w:rFonts w:eastAsiaTheme="minorEastAsia"/>
+        </w:rPr>
+        <w:t>” from the modules folder.</w:t>
+      </w:r>
+    </w:p>
+    <w:p>
+      <w:pPr>
+        <w:pStyle w:val="ListParagraph"/>
+        <w:numPr>
+          <w:ilvl w:val="0"/>
+          <w:numId w:val="4"/>
+        </w:numPr>
+        <w:rPr>
+          <w:rFonts w:eastAsiaTheme="minorEastAsia"/>
+          <w:lang w:val="ro-MD"/>
+        </w:rPr>
+      </w:pPr>
+      <w:r>
+        <w:rPr>
+          <w:rFonts w:eastAsiaTheme="minorEastAsia"/>
+        </w:rPr>
+        <w:t>Replace the removed module with “</w:t>
+      </w:r>
+      <w:r>
+        <w:rPr>
+          <w:rFonts w:eastAsiaTheme="minorEastAsia"/>
+        </w:rPr>
+        <w:t>nigeriaemr-1</w:t>
+      </w:r>
+      <w:r>
+        <w:rPr>
+          <w:rFonts w:eastAsiaTheme="minorEastAsia"/>
+        </w:rPr>
+        <w:t>.6.</w:t>
+      </w:r>
+      <w:r>
+        <w:rPr>
+          <w:rFonts w:eastAsiaTheme="minorEastAsia"/>
+          <w:lang w:val="en-US"/>
+        </w:rPr>
+        <w:t>2</w:t>
+      </w:r>
+      <w:r>
+        <w:rPr>
+          <w:rFonts w:eastAsiaTheme="minorEastAsia"/>
+        </w:rPr>
+        <w:t>.omod</w:t>
+      </w:r>
+      <w:r>
+        <w:rPr>
+          <w:rFonts w:eastAsiaTheme="minorEastAsia"/>
+        </w:rPr>
+        <w:t>”.</w:t>
+      </w:r>
+    </w:p>
+    <w:p>
+      <w:pPr>
+        <w:pStyle w:val="ListParagraph"/>
+        <w:numPr>
+          <w:ilvl w:val="0"/>
+          <w:numId w:val="4"/>
+        </w:numPr>
+        <w:rPr>
+          <w:rFonts w:eastAsiaTheme="minorEastAsia"/>
+          <w:lang w:val="ro-MD"/>
+        </w:rPr>
+      </w:pPr>
+      <w:r>
+        <w:rPr>
+          <w:rFonts w:eastAsiaTheme="minorEastAsia"/>
+          <w:lang w:val="en-US"/>
+        </w:rPr>
+        <w:lastRenderedPageBreak/>
+        <w:t>Drop</w:t>
+      </w:r>
+      <w:r>
+        <w:rPr>
+          <w:rFonts w:eastAsiaTheme="minorEastAsia"/>
+          <w:lang w:val="en-US"/>
+        </w:rPr>
+        <w:t xml:space="preserve"> </w:t>
+      </w:r>
+      <w:r>
+        <w:t>nmrsmetadata.omod</w:t>
+      </w:r>
+      <w:r>
+        <w:rPr>
+          <w:lang w:val="en-US"/>
+        </w:rPr>
+        <w:t xml:space="preserve"> to the modules folder.</w:t>
+      </w:r>
+    </w:p>
+    <w:p>
+      <w:pPr>
+        <w:pStyle w:val="ListParagraph"/>
+        <w:numPr>
+          <w:ilvl w:val="0"/>
+          <w:numId w:val="4"/>
+        </w:numPr>
+        <w:rPr>
+          <w:rFonts w:eastAsiaTheme="minorEastAsia"/>
+          <w:lang w:val="ro-MD"/>
+        </w:rPr>
+      </w:pPr>
+      <w:r>
+        <w:rPr>
+          <w:rFonts w:eastAsiaTheme="minorEastAsia"/>
+        </w:rPr>
+        <w:t>Start apache tomcat service.</w:t>
+      </w:r>
+    </w:p>
+    <w:p>
+      <w:pPr>
+        <w:pStyle w:val="Heading1"/>
+      </w:pPr>
+      <w:r>
+        <w:rPr>
+          <w:lang w:val="ro-MD"/>
+        </w:rPr>
+        <w:t>Step by step guide for new installation</w:t>
+      </w:r>
+    </w:p>
+    <w:p>
+      <w:pPr>
+        <w:pStyle w:val="ListParagraph"/>
+        <w:numPr>
+          <w:ilvl w:val="0"/>
+          <w:numId w:val="4"/>
+        </w:numPr>
+        <w:rPr>
+          <w:rFonts w:eastAsiaTheme="minorEastAsia"/>
+          <w:lang w:val="ro-MD"/>
+        </w:rPr>
+      </w:pPr>
+      <w:r>
+        <w:rPr>
+          <w:rFonts w:eastAsiaTheme="minorEastAsia"/>
+        </w:rPr>
+        <w:t>Stop apache tomcat service.</w:t>
+      </w:r>
+    </w:p>
+    <w:p>
+      <w:pPr>
+        <w:pStyle w:val="ListParagraph"/>
+        <w:numPr>
+          <w:ilvl w:val="0"/>
+          <w:numId w:val="4"/>
+        </w:numPr>
+        <w:rPr>
+          <w:rFonts w:eastAsiaTheme="minorEastAsia"/>
+          <w:lang w:val="ro-MD"/>
+        </w:rPr>
+      </w:pPr>
+      <w:r>
+        <w:t>Backup your current database and modules folder.</w:t>
+      </w:r>
+    </w:p>
+    <w:p>
+      <w:pPr>
+        <w:pStyle w:val="ListParagraph"/>
+        <w:numPr>
+          <w:ilvl w:val="0"/>
+          <w:numId w:val="4"/>
+        </w:numPr>
+        <w:rPr>
+          <w:rFonts w:eastAsiaTheme="minorEastAsia"/>
+          <w:lang w:val="ro-MD"/>
+        </w:rPr>
+      </w:pPr>
+      <w:r>
+        <w:rPr>
+          <w:rFonts w:eastAsiaTheme="minorEastAsia"/>
+        </w:rPr>
+        <w:t>Drop “</w:t>
+      </w:r>
+      <w:r>
+        <w:rPr>
+          <w:rFonts w:eastAsiaTheme="minorEastAsia"/>
+        </w:rPr>
+        <w:t>nigeriaemr-1</w:t>
+      </w:r>
+      <w:r>
+        <w:rPr>
+          <w:rFonts w:eastAsiaTheme="minorEastAsia"/>
+        </w:rPr>
+        <w:t>.6.</w:t>
+      </w:r>
+      <w:r>
+        <w:rPr>
+          <w:rFonts w:eastAsiaTheme="minorEastAsia"/>
+          <w:lang w:val="en-US"/>
+        </w:rPr>
+        <w:t>2</w:t>
+      </w:r>
+      <w:r>
+        <w:rPr>
+          <w:rFonts w:eastAsiaTheme="minorEastAsia"/>
+        </w:rPr>
+        <w:t>.omod</w:t>
+      </w:r>
+      <w:r>
+        <w:rPr>
+          <w:rFonts w:eastAsiaTheme="minorEastAsia"/>
+        </w:rPr>
+        <w:t>” in your modules folder.</w:t>
+      </w:r>
+      <w:r>
+        <w:rPr>
+          <w:rFonts w:eastAsiaTheme="minorEastAsia"/>
+          <w:lang w:val="ro-MD"/>
+        </w:rPr>
+        <w:t xml:space="preserve"> </w:t>
+      </w:r>
+    </w:p>
+    <w:p>
+      <w:pPr>
+        <w:pStyle w:val="ListParagraph"/>
+        <w:numPr>
+          <w:ilvl w:val="0"/>
+          <w:numId w:val="4"/>
+        </w:numPr>
+        <w:rPr>
+          <w:rFonts w:eastAsiaTheme="minorEastAsia"/>
+          <w:lang w:val="ro-MD"/>
+        </w:rPr>
+      </w:pPr>
+      <w:r>
+        <w:rPr>
+          <w:rFonts w:eastAsiaTheme="minorEastAsia"/>
+          <w:lang w:val="en-US"/>
+        </w:rPr>
+        <w:t>Drop</w:t>
+      </w:r>
+      <w:r>
+        <w:rPr>
+          <w:rFonts w:eastAsiaTheme="minorEastAsia"/>
+          <w:lang w:val="en-US"/>
+        </w:rPr>
+        <w:t xml:space="preserve"> </w:t>
+      </w:r>
+      <w:r>
+        <w:t>nmrsmetadata.omod</w:t>
+      </w:r>
+      <w:r>
+        <w:rPr>
+          <w:lang w:val="en-US"/>
+        </w:rPr>
+        <w:t xml:space="preserve"> to the modules folder.</w:t>
+      </w:r>
+    </w:p>
+    <w:p>
+      <w:pPr>
+        <w:pStyle w:val="ListParagraph"/>
+        <w:numPr>
+          <w:ilvl w:val="0"/>
+          <w:numId w:val="4"/>
+        </w:numPr>
+        <w:rPr>
+          <w:rFonts w:eastAsiaTheme="minorEastAsia"/>
+          <w:lang w:val="ro-MD"/>
+        </w:rPr>
+      </w:pPr>
+      <w:r>
+        <w:rPr>
+          <w:rFonts w:eastAsiaTheme="minorEastAsia"/>
+        </w:rPr>
+        <w:t>Start apache tomcat service.</w:t>
       </w:r>
     </w:p>
     <w:p>
@@ -2118,9 +3532,12 @@
 </file>
 
 <file path=customXml/item1.xml><?xml version="1.0" encoding="utf-8"?>
-<p:properties xmlns:p="http://schemas.microsoft.com/office/2006/metadata/properties" xmlns:xsi="http://www.w3.org/2001/XMLSchema-instance" xmlns:pc="http://schemas.microsoft.com/office/infopath/2007/PartnerControls">
-  <documentManagement/>
-</p:properties>
+<?mso-contentType ?>
+<FormTemplates xmlns="http://schemas.microsoft.com/sharepoint/v3/contenttype/forms">
+  <Display>DocumentLibraryForm</Display>
+  <Edit>DocumentLibraryForm</Edit>
+  <New>DocumentLibraryForm</New>
+</FormTemplates>
 </file>
 
 <file path=customXml/item2.xml><?xml version="1.0" encoding="utf-8"?>
@@ -2329,19 +3746,15 @@
 </file>
 
 <file path=customXml/item3.xml><?xml version="1.0" encoding="utf-8"?>
-<?mso-contentType ?>
-<FormTemplates xmlns="http://schemas.microsoft.com/sharepoint/v3/contenttype/forms">
-  <Display>DocumentLibraryForm</Display>
-  <Edit>DocumentLibraryForm</Edit>
-  <New>DocumentLibraryForm</New>
-</FormTemplates>
+<p:properties xmlns:p="http://schemas.microsoft.com/office/2006/metadata/properties" xmlns:xsi="http://www.w3.org/2001/XMLSchema-instance" xmlns:pc="http://schemas.microsoft.com/office/infopath/2007/PartnerControls">
+  <documentManagement/>
+</p:properties>
 </file>
 
 <file path=customXml/itemProps1.xml><?xml version="1.0" encoding="utf-8"?>
-<ds:datastoreItem xmlns:ds="http://schemas.openxmlformats.org/officeDocument/2006/customXml" ds:itemID="{4E04F0BB-298D-4737-A7CB-EB98DA235A92}">
+<ds:datastoreItem xmlns:ds="http://schemas.openxmlformats.org/officeDocument/2006/customXml" ds:itemID="{36E505DC-E4B3-451A-9154-23C28F7AD76B}">
   <ds:schemaRefs>
-    <ds:schemaRef ds:uri="http://schemas.microsoft.com/office/2006/metadata/properties"/>
-    <ds:schemaRef ds:uri="http://schemas.microsoft.com/office/infopath/2007/PartnerControls"/>
+    <ds:schemaRef ds:uri="http://schemas.microsoft.com/sharepoint/v3/contenttype/forms"/>
   </ds:schemaRefs>
 </ds:datastoreItem>
 </file>
@@ -2366,9 +3779,10 @@
 </file>
 
 <file path=customXml/itemProps3.xml><?xml version="1.0" encoding="utf-8"?>
-<ds:datastoreItem xmlns:ds="http://schemas.openxmlformats.org/officeDocument/2006/customXml" ds:itemID="{36E505DC-E4B3-451A-9154-23C28F7AD76B}">
+<ds:datastoreItem xmlns:ds="http://schemas.openxmlformats.org/officeDocument/2006/customXml" ds:itemID="{4E04F0BB-298D-4737-A7CB-EB98DA235A92}">
   <ds:schemaRefs>
-    <ds:schemaRef ds:uri="http://schemas.microsoft.com/sharepoint/v3/contenttype/forms"/>
+    <ds:schemaRef ds:uri="http://schemas.microsoft.com/office/2006/metadata/properties"/>
+    <ds:schemaRef ds:uri="http://schemas.microsoft.com/office/infopath/2007/PartnerControls"/>
   </ds:schemaRefs>
 </ds:datastoreItem>
 </file>
</xml_diff>